<commit_message>
minor correction on docs
</commit_message>
<xml_diff>
--- a/docs/Week 6/Meeting Minutes.docx
+++ b/docs/Week 6/Meeting Minutes.docx
@@ -51,50 +51,24 @@
     </w:p>
     <w:p>
       <w:r>
-        <w:t>Date: _1</w:t>
-      </w:r>
-      <w:r>
-        <w:t>0</w:t>
-      </w:r>
-      <w:r>
-        <w:t>_/_8_/_2021_</w:t>
-      </w:r>
-    </w:p>
-    <w:p>
-      <w:proofErr w:type="gramStart"/>
-      <w:r>
-        <w:t>Time:_</w:t>
-      </w:r>
-      <w:proofErr w:type="gramEnd"/>
-      <w:r>
-        <w:t>13_:_</w:t>
-      </w:r>
-      <w:r>
-        <w:t>50</w:t>
-      </w:r>
-      <w:r>
-        <w:t>_ to _1</w:t>
-      </w:r>
-      <w:r>
-        <w:t>5</w:t>
-      </w:r>
-      <w:r>
-        <w:t>_:_</w:t>
-      </w:r>
-      <w:r>
-        <w:t>4</w:t>
-      </w:r>
-      <w:r>
-        <w:t>0_</w:t>
+        <w:t>Date: 10/8/2021</w:t>
+      </w:r>
+    </w:p>
+    <w:p>
+      <w:r>
+        <w:t>Time:</w:t>
+      </w:r>
+      <w:r>
+        <w:t xml:space="preserve"> </w:t>
+      </w:r>
+      <w:r>
+        <w:t>13:50 to 15:40</w:t>
       </w:r>
     </w:p>
     <w:p/>
     <w:p>
       <w:r>
-        <w:t xml:space="preserve">Goal: The goal of this meeting is to </w:t>
-      </w:r>
-      <w:r>
-        <w:t>prepare for interview questions and later development collaboration.</w:t>
+        <w:t>Goal: The goal of this meeting is to prepare for interview questions and later development collaboration</w:t>
       </w:r>
     </w:p>
     <w:p/>
@@ -130,11 +104,9 @@
       <w:r>
         <w:t xml:space="preserve">reate </w:t>
       </w:r>
-      <w:proofErr w:type="spellStart"/>
-      <w:r>
-        <w:t>Github</w:t>
-      </w:r>
-      <w:proofErr w:type="spellEnd"/>
+      <w:r>
+        <w:t>GitHub</w:t>
+      </w:r>
       <w:r>
         <w:t xml:space="preserve"> repositories and grant access to the team and supervisor</w:t>
       </w:r>
@@ -173,17 +145,10 @@
         <w:t>et up Trello for later task management</w:t>
       </w:r>
     </w:p>
+    <w:p/>
     <w:p>
       <w:pPr>
         <w:rPr>
-          <w:rFonts w:hint="eastAsia"/>
-        </w:rPr>
-      </w:pPr>
-    </w:p>
-    <w:p>
-      <w:pPr>
-        <w:rPr>
-          <w:rFonts w:hint="eastAsia"/>
           <w:b/>
           <w:bCs/>
           <w:u w:val="single"/>
@@ -204,30 +169,23 @@
           <w:bCs/>
           <w:u w:val="single"/>
         </w:rPr>
-        <w:t xml:space="preserve">eeting </w:t>
-      </w:r>
-      <w:r>
-        <w:rPr>
-          <w:b/>
-          <w:bCs/>
-          <w:u w:val="single"/>
-        </w:rPr>
-        <w:t>2</w:t>
-      </w:r>
-    </w:p>
-    <w:p>
-      <w:r>
-        <w:t>Date: _12_/_8_/_2021_</w:t>
-      </w:r>
-    </w:p>
-    <w:p>
-      <w:proofErr w:type="gramStart"/>
-      <w:r>
-        <w:t>Time:_</w:t>
-      </w:r>
-      <w:proofErr w:type="gramEnd"/>
-      <w:r>
-        <w:t>13_:_00_ to _14_:_00_</w:t>
+        <w:t>eeting 2</w:t>
+      </w:r>
+    </w:p>
+    <w:p>
+      <w:r>
+        <w:t>Date: 12/8/2021</w:t>
+      </w:r>
+    </w:p>
+    <w:p>
+      <w:r>
+        <w:t>Time:</w:t>
+      </w:r>
+      <w:r>
+        <w:t xml:space="preserve"> </w:t>
+      </w:r>
+      <w:r>
+        <w:t>13:00 to 14:00</w:t>
       </w:r>
     </w:p>
     <w:p/>
@@ -283,10 +241,7 @@
         </w:numPr>
       </w:pPr>
       <w:r>
-        <w:t>Ideal design (UI)</w:t>
-      </w:r>
-      <w:r>
-        <w:t xml:space="preserve"> styles for the application</w:t>
+        <w:t>Ideal design (UI) styles for the application</w:t>
       </w:r>
     </w:p>
     <w:p/>
@@ -301,26 +256,24 @@
     </w:p>
     <w:p>
       <w:r>
-        <w:t>Date: 17__/_8_/_2021_</w:t>
-      </w:r>
-    </w:p>
-    <w:p>
-      <w:proofErr w:type="gramStart"/>
-      <w:r>
-        <w:t>Time:_</w:t>
-      </w:r>
-      <w:proofErr w:type="gramEnd"/>
-      <w:r>
-        <w:t>13_:_30_ to _15_:_30_</w:t>
+        <w:t>Date: 17/8/2021</w:t>
+      </w:r>
+    </w:p>
+    <w:p>
+      <w:r>
+        <w:t>Time:</w:t>
+      </w:r>
+      <w:r>
+        <w:t xml:space="preserve"> </w:t>
+      </w:r>
+      <w:r>
+        <w:t>13:30 to 15:30</w:t>
       </w:r>
     </w:p>
     <w:p/>
     <w:p>
       <w:r>
-        <w:t xml:space="preserve">Goal: The goal of this meeting is to set up an initial workflow of the application, confirming basic pages and functionalities so that scrum master can plan the sprint </w:t>
-      </w:r>
-      <w:r>
-        <w:t>1 tasks.</w:t>
+        <w:t>Goal: The goal of this meeting is to set up an initial workflow of the application, confirming basic pages and functionalities so that scrum master can plan the sprint 1 tasks.</w:t>
       </w:r>
     </w:p>
     <w:p/>
@@ -365,10 +318,7 @@
     <w:p/>
     <w:p>
       <w:r>
-        <w:t>Brea</w:t>
-      </w:r>
-      <w:r>
-        <w:t>kout room frontend:</w:t>
+        <w:t>Breakout room frontend:</w:t>
       </w:r>
     </w:p>
     <w:p>
@@ -380,13 +330,14 @@
       </w:pPr>
       <w:r>
         <w:lastRenderedPageBreak/>
-        <w:t xml:space="preserve">How many webpages do we need to implement </w:t>
-      </w:r>
-      <w:proofErr w:type="gramStart"/>
-      <w:r>
-        <w:t>roughly</w:t>
-      </w:r>
-      <w:proofErr w:type="gramEnd"/>
+        <w:t>Roughly decided h</w:t>
+      </w:r>
+      <w:r>
+        <w:t>ow many webpages do we need to implement</w:t>
+      </w:r>
+      <w:r>
+        <w:t>.</w:t>
+      </w:r>
     </w:p>
     <w:p>
       <w:pPr>
@@ -409,11 +360,9 @@
       <w:r>
         <w:t xml:space="preserve">Using </w:t>
       </w:r>
-      <w:proofErr w:type="spellStart"/>
-      <w:r>
-        <w:t>vue</w:t>
-      </w:r>
-      <w:proofErr w:type="spellEnd"/>
+      <w:r>
+        <w:t>Vue</w:t>
+      </w:r>
       <w:r>
         <w:t xml:space="preserve"> template or react template to implement</w:t>
       </w:r>
@@ -445,11 +394,9 @@
       <w:r>
         <w:t xml:space="preserve">Establish the </w:t>
       </w:r>
-      <w:proofErr w:type="spellStart"/>
-      <w:r>
-        <w:t>mongodb</w:t>
-      </w:r>
-      <w:proofErr w:type="spellEnd"/>
+      <w:r>
+        <w:t>MongoDB</w:t>
+      </w:r>
     </w:p>
     <w:p/>
     <w:p>
@@ -462,17 +409,18 @@
     </w:p>
     <w:p>
       <w:r>
-        <w:t>Date: _24_/_8_/_2021_</w:t>
-      </w:r>
-    </w:p>
-    <w:p>
-      <w:proofErr w:type="gramStart"/>
-      <w:r>
-        <w:t>Time:_</w:t>
-      </w:r>
-      <w:proofErr w:type="gramEnd"/>
-      <w:r>
-        <w:t>12_:_45_ to _13_:_30_</w:t>
+        <w:t>Date: 24/8/2021</w:t>
+      </w:r>
+    </w:p>
+    <w:p>
+      <w:r>
+        <w:t>Time:</w:t>
+      </w:r>
+      <w:r>
+        <w:t xml:space="preserve"> </w:t>
+      </w:r>
+      <w:r>
+        <w:t>12:45 to 13:30</w:t>
       </w:r>
     </w:p>
     <w:p/>
@@ -495,10 +443,7 @@
         </w:numPr>
       </w:pPr>
       <w:r>
-        <w:t>Assig</w:t>
-      </w:r>
-      <w:r>
-        <w:t>n tasks</w:t>
+        <w:t>Assign tasks</w:t>
       </w:r>
     </w:p>
     <w:p>
@@ -509,15 +454,7 @@
         </w:numPr>
       </w:pPr>
       <w:r>
-        <w:t xml:space="preserve">Requirements </w:t>
-      </w:r>
-      <w:proofErr w:type="spellStart"/>
-      <w:r>
-        <w:t>summarised</w:t>
-      </w:r>
-      <w:proofErr w:type="spellEnd"/>
-      <w:r>
-        <w:t xml:space="preserve"> in the form of elicitation and motivational model</w:t>
+        <w:t>Requirements summarised in the form of elicitation and motivational model</w:t>
       </w:r>
     </w:p>
     <w:p/>
@@ -563,10 +500,7 @@
     <w:p/>
     <w:p>
       <w:r>
-        <w:t>Breakout room back</w:t>
-      </w:r>
-      <w:r>
-        <w:t>end:</w:t>
+        <w:t>Breakout room backend:</w:t>
       </w:r>
     </w:p>
     <w:p>
@@ -579,19 +513,15 @@
       <w:r>
         <w:t xml:space="preserve">Discuss what </w:t>
       </w:r>
-      <w:proofErr w:type="spellStart"/>
-      <w:r>
-        <w:t>informations</w:t>
-      </w:r>
-      <w:proofErr w:type="spellEnd"/>
+      <w:r>
+        <w:t>information</w:t>
+      </w:r>
       <w:r>
         <w:t xml:space="preserve"> should store into </w:t>
       </w:r>
-      <w:proofErr w:type="spellStart"/>
-      <w:r>
-        <w:t>mongodb</w:t>
-      </w:r>
-      <w:proofErr w:type="spellEnd"/>
+      <w:r>
+        <w:t>MongoDB</w:t>
+      </w:r>
     </w:p>
     <w:p>
       <w:pPr>
@@ -631,17 +561,18 @@
     </w:p>
     <w:p>
       <w:r>
-        <w:t>Date: _31_/_8_/_2021_</w:t>
-      </w:r>
-    </w:p>
-    <w:p>
-      <w:proofErr w:type="gramStart"/>
-      <w:r>
-        <w:t>Time:_</w:t>
-      </w:r>
-      <w:proofErr w:type="gramEnd"/>
-      <w:r>
-        <w:t>13_:_00_ to _14_:_45_</w:t>
+        <w:t>Date: 31/8/2021</w:t>
+      </w:r>
+    </w:p>
+    <w:p>
+      <w:r>
+        <w:t>Time:</w:t>
+      </w:r>
+      <w:r>
+        <w:t xml:space="preserve"> </w:t>
+      </w:r>
+      <w:r>
+        <w:t>13:00 to 14:45</w:t>
       </w:r>
     </w:p>
     <w:p/>
@@ -680,10 +611,7 @@
         </w:numPr>
       </w:pPr>
       <w:r>
-        <w:t>Offer suggestions for each other’s w</w:t>
-      </w:r>
-      <w:r>
-        <w:t>eb pages</w:t>
+        <w:t>Offer suggestions for each other’s web pages</w:t>
       </w:r>
     </w:p>
     <w:p>
@@ -1936,15 +1864,6 @@
   </w:num>
   <w:num w:numId="10">
     <w:abstractNumId w:val="6"/>
-    <w:lvlOverride w:ilvl="0"/>
-    <w:lvlOverride w:ilvl="1"/>
-    <w:lvlOverride w:ilvl="2"/>
-    <w:lvlOverride w:ilvl="3"/>
-    <w:lvlOverride w:ilvl="4"/>
-    <w:lvlOverride w:ilvl="5"/>
-    <w:lvlOverride w:ilvl="6"/>
-    <w:lvlOverride w:ilvl="7"/>
-    <w:lvlOverride w:ilvl="8"/>
   </w:num>
 </w:numbering>
 </file>
@@ -2344,14 +2263,14 @@
     <w:lsdException w:name="Unresolved Mention" w:semiHidden="1" w:unhideWhenUsed="1"/>
     <w:lsdException w:name="Smart Link" w:semiHidden="1" w:unhideWhenUsed="1"/>
   </w:latentStyles>
-  <w:style w:type="paragraph" w:default="1" w:styleId="a">
+  <w:style w:type="paragraph" w:default="1" w:styleId="Normal">
     <w:name w:val="Normal"/>
     <w:qFormat/>
   </w:style>
-  <w:style w:type="paragraph" w:styleId="1">
+  <w:style w:type="paragraph" w:styleId="Heading1">
     <w:name w:val="heading 1"/>
-    <w:basedOn w:val="a"/>
-    <w:next w:val="a"/>
+    <w:basedOn w:val="Normal"/>
+    <w:next w:val="Normal"/>
     <w:uiPriority w:val="9"/>
     <w:qFormat/>
     <w:pPr>
@@ -2365,10 +2284,10 @@
       <w:szCs w:val="40"/>
     </w:rPr>
   </w:style>
-  <w:style w:type="paragraph" w:styleId="2">
+  <w:style w:type="paragraph" w:styleId="Heading2">
     <w:name w:val="heading 2"/>
-    <w:basedOn w:val="a"/>
-    <w:next w:val="a"/>
+    <w:basedOn w:val="Normal"/>
+    <w:next w:val="Normal"/>
     <w:uiPriority w:val="9"/>
     <w:semiHidden/>
     <w:unhideWhenUsed/>
@@ -2384,10 +2303,10 @@
       <w:szCs w:val="32"/>
     </w:rPr>
   </w:style>
-  <w:style w:type="paragraph" w:styleId="3">
+  <w:style w:type="paragraph" w:styleId="Heading3">
     <w:name w:val="heading 3"/>
-    <w:basedOn w:val="a"/>
-    <w:next w:val="a"/>
+    <w:basedOn w:val="Normal"/>
+    <w:next w:val="Normal"/>
     <w:uiPriority w:val="9"/>
     <w:semiHidden/>
     <w:unhideWhenUsed/>
@@ -2404,10 +2323,10 @@
       <w:szCs w:val="28"/>
     </w:rPr>
   </w:style>
-  <w:style w:type="paragraph" w:styleId="4">
+  <w:style w:type="paragraph" w:styleId="Heading4">
     <w:name w:val="heading 4"/>
-    <w:basedOn w:val="a"/>
-    <w:next w:val="a"/>
+    <w:basedOn w:val="Normal"/>
+    <w:next w:val="Normal"/>
     <w:uiPriority w:val="9"/>
     <w:semiHidden/>
     <w:unhideWhenUsed/>
@@ -2424,10 +2343,10 @@
       <w:szCs w:val="24"/>
     </w:rPr>
   </w:style>
-  <w:style w:type="paragraph" w:styleId="5">
+  <w:style w:type="paragraph" w:styleId="Heading5">
     <w:name w:val="heading 5"/>
-    <w:basedOn w:val="a"/>
-    <w:next w:val="a"/>
+    <w:basedOn w:val="Normal"/>
+    <w:next w:val="Normal"/>
     <w:uiPriority w:val="9"/>
     <w:semiHidden/>
     <w:unhideWhenUsed/>
@@ -2442,10 +2361,10 @@
       <w:color w:val="666666"/>
     </w:rPr>
   </w:style>
-  <w:style w:type="paragraph" w:styleId="6">
+  <w:style w:type="paragraph" w:styleId="Heading6">
     <w:name w:val="heading 6"/>
-    <w:basedOn w:val="a"/>
-    <w:next w:val="a"/>
+    <w:basedOn w:val="Normal"/>
+    <w:next w:val="Normal"/>
     <w:uiPriority w:val="9"/>
     <w:semiHidden/>
     <w:unhideWhenUsed/>
@@ -2461,13 +2380,13 @@
       <w:color w:val="666666"/>
     </w:rPr>
   </w:style>
-  <w:style w:type="character" w:default="1" w:styleId="a0">
+  <w:style w:type="character" w:default="1" w:styleId="DefaultParagraphFont">
     <w:name w:val="Default Paragraph Font"/>
     <w:uiPriority w:val="1"/>
     <w:semiHidden/>
     <w:unhideWhenUsed/>
   </w:style>
-  <w:style w:type="table" w:default="1" w:styleId="a1">
+  <w:style w:type="table" w:default="1" w:styleId="TableNormal">
     <w:name w:val="Normal Table"/>
     <w:uiPriority w:val="99"/>
     <w:semiHidden/>
@@ -2482,14 +2401,14 @@
       </w:tblCellMar>
     </w:tblPr>
   </w:style>
-  <w:style w:type="numbering" w:default="1" w:styleId="a2">
+  <w:style w:type="numbering" w:default="1" w:styleId="NoList">
     <w:name w:val="No List"/>
     <w:uiPriority w:val="99"/>
     <w:semiHidden/>
     <w:unhideWhenUsed/>
   </w:style>
-  <w:style w:type="table" w:customStyle="1" w:styleId="TableNormal">
-    <w:name w:val="Table Normal"/>
+  <w:style w:type="table" w:customStyle="1" w:styleId="TableNormal1">
+    <w:name w:val="Table Normal1"/>
     <w:tblPr>
       <w:tblCellMar>
         <w:top w:w="0" w:type="dxa"/>
@@ -2499,10 +2418,10 @@
       </w:tblCellMar>
     </w:tblPr>
   </w:style>
-  <w:style w:type="paragraph" w:styleId="a3">
+  <w:style w:type="paragraph" w:styleId="Title">
     <w:name w:val="Title"/>
-    <w:basedOn w:val="a"/>
-    <w:next w:val="a"/>
+    <w:basedOn w:val="Normal"/>
+    <w:next w:val="Normal"/>
     <w:uiPriority w:val="10"/>
     <w:qFormat/>
     <w:pPr>
@@ -2515,10 +2434,10 @@
       <w:szCs w:val="52"/>
     </w:rPr>
   </w:style>
-  <w:style w:type="paragraph" w:styleId="a4">
+  <w:style w:type="paragraph" w:styleId="Subtitle">
     <w:name w:val="Subtitle"/>
-    <w:basedOn w:val="a"/>
-    <w:next w:val="a"/>
+    <w:basedOn w:val="Normal"/>
+    <w:next w:val="Normal"/>
     <w:uiPriority w:val="11"/>
     <w:qFormat/>
     <w:pPr>

</xml_diff>